<commit_message>
add code analysis for softmax losses and its hybers
</commit_message>
<xml_diff>
--- a/papers/softmax.docx
+++ b/papers/softmax.docx
@@ -3,6 +3,9 @@
 <w:document xmlns:wpc="http://schemas.microsoft.com/office/word/2010/wordprocessingCanvas" xmlns:mc="http://schemas.openxmlformats.org/markup-compatibility/2006" xmlns:o="urn:schemas-microsoft-com:office:office" xmlns:r="http://schemas.openxmlformats.org/officeDocument/2006/relationships" xmlns:m="http://schemas.openxmlformats.org/officeDocument/2006/math" xmlns:v="urn:schemas-microsoft-com:vml" xmlns:wp14="http://schemas.microsoft.com/office/word/2010/wordprocessingDrawing" xmlns:wp="http://schemas.openxmlformats.org/drawingml/2006/wordprocessingDrawing" xmlns:w10="urn:schemas-microsoft-com:office:word" xmlns:w="http://schemas.openxmlformats.org/wordprocessingml/2006/main" xmlns:w14="http://schemas.microsoft.com/office/word/2010/wordml" xmlns:w15="http://schemas.microsoft.com/office/word/2012/wordml" xmlns:wpg="http://schemas.microsoft.com/office/word/2010/wordprocessingGroup" xmlns:wpi="http://schemas.microsoft.com/office/word/2010/wordprocessingInk" xmlns:wne="http://schemas.microsoft.com/office/word/2006/wordml" xmlns:wps="http://schemas.microsoft.com/office/word/2010/wordprocessingShape" mc:Ignorable="w14 w15 wp14">
   <w:body>
     <w:p>
+      <w:pPr>
+        <w:pStyle w:val="1"/>
+      </w:pPr>
       <w:r>
         <w:rPr>
           <w:rFonts w:hint="eastAsia"/>
@@ -23,7 +26,7 @@
       </w:r>
     </w:p>
     <w:p>
-      <w:hyperlink r:id="rId6" w:history="1">
+      <w:hyperlink r:id="rId7" w:history="1">
         <w:r>
           <w:rPr>
             <w:rStyle w:val="a5"/>
@@ -33,6 +36,9 @@
       </w:hyperlink>
     </w:p>
     <w:p>
+      <w:pPr>
+        <w:pStyle w:val="1"/>
+      </w:pPr>
       <w:r>
         <w:rPr>
           <w:rFonts w:hint="eastAsia"/>
@@ -55,7 +61,7 @@
           <w:rStyle w:val="a5"/>
         </w:rPr>
       </w:pPr>
-      <w:hyperlink r:id="rId7" w:history="1">
+      <w:hyperlink r:id="rId8" w:history="1">
         <w:r>
           <w:rPr>
             <w:rStyle w:val="a5"/>
@@ -90,13 +96,7 @@
         <w:t>:</w:t>
       </w:r>
     </w:p>
-    <w:p>
-      <w:pPr>
-        <w:rPr>
-          <w:rFonts w:hint="eastAsia"/>
-        </w:rPr>
-      </w:pPr>
-    </w:p>
+    <w:p/>
     <w:p>
       <w:pPr>
         <w:widowControl/>
@@ -429,7 +429,7 @@
                     <pic:cNvPicPr/>
                   </pic:nvPicPr>
                   <pic:blipFill>
-                    <a:blip r:embed="rId8"/>
+                    <a:blip r:embed="rId9"/>
                     <a:stretch>
                       <a:fillRect/>
                     </a:stretch>
@@ -449,8 +449,299 @@
           </wp:inline>
         </w:drawing>
       </w:r>
+    </w:p>
+    <w:p>
+      <w:pPr>
+        <w:pStyle w:val="1"/>
+      </w:pPr>
+      <w:r>
+        <w:t>三</w:t>
+      </w:r>
+      <w:r>
+        <w:rPr>
+          <w:rFonts w:hint="eastAsia"/>
+        </w:rPr>
+        <w:t xml:space="preserve"> softmax</w:t>
+      </w:r>
+      <w:r>
+        <w:t xml:space="preserve"> cross entropy</w:t>
+      </w:r>
+    </w:p>
+    <w:p>
+      <w:pPr>
+        <w:pStyle w:val="a7"/>
+        <w:numPr>
+          <w:ilvl w:val="0"/>
+          <w:numId w:val="1"/>
+        </w:numPr>
+        <w:ind w:firstLineChars="0"/>
+      </w:pPr>
+      <w:r>
+        <w:t>首先是</w:t>
+      </w:r>
+      <w:r>
+        <w:t xml:space="preserve">softmax. </w:t>
+      </w:r>
+      <w:r>
+        <w:t>由上面可以了解到</w:t>
+      </w:r>
+      <w:r>
+        <w:t>, softmax</w:t>
+      </w:r>
+      <w:r>
+        <w:t>是一种计算概率的手段</w:t>
+      </w:r>
+      <w:r>
+        <w:t>.</w:t>
+      </w:r>
+    </w:p>
+    <w:p>
+      <w:pPr>
+        <w:pStyle w:val="a7"/>
+        <w:numPr>
+          <w:ilvl w:val="0"/>
+          <w:numId w:val="1"/>
+        </w:numPr>
+        <w:ind w:firstLineChars="0"/>
+      </w:pPr>
+      <w:r>
+        <w:t>然后是</w:t>
+      </w:r>
+      <w:r>
+        <w:t xml:space="preserve">cross entropy. </w:t>
+      </w:r>
+      <w:r>
+        <w:t>它是评估真值</w:t>
+      </w:r>
+      <w:r>
+        <w:t>(gt)</w:t>
+      </w:r>
+      <w:r>
+        <w:t>和预测值</w:t>
+      </w:r>
+      <w:r>
+        <w:t>(predictio)</w:t>
+      </w:r>
+      <w:r>
+        <w:t>之间的差距的方法</w:t>
+      </w:r>
+      <w:r>
+        <w:t>.</w:t>
+      </w:r>
+    </w:p>
+    <w:p>
+      <w:pPr>
+        <w:pStyle w:val="a7"/>
+        <w:numPr>
+          <w:ilvl w:val="0"/>
+          <w:numId w:val="1"/>
+        </w:numPr>
+        <w:ind w:firstLineChars="0"/>
+      </w:pPr>
+      <w:r>
+        <w:t>S</w:t>
+      </w:r>
+      <w:r>
+        <w:rPr>
+          <w:rFonts w:hint="eastAsia"/>
+        </w:rPr>
+        <w:t>oftmax</w:t>
+      </w:r>
+      <w:r>
+        <w:t xml:space="preserve"> cross entropy</w:t>
+      </w:r>
+      <w:r>
+        <w:t>的对象是二分类</w:t>
+      </w:r>
+      <w:r>
+        <w:t>,</w:t>
+      </w:r>
+      <w:r>
+        <w:t>或者彼此互斥的多分类</w:t>
+      </w:r>
+      <w:r>
+        <w:t>.</w:t>
+      </w:r>
+    </w:p>
+    <w:p/>
+    <w:p>
+      <w:r>
+        <w:rPr>
+          <w:rFonts w:hint="eastAsia"/>
+        </w:rPr>
+        <w:t>交叉熵公式</w:t>
+      </w:r>
+      <w:r>
+        <w:rPr>
+          <w:rFonts w:hint="eastAsia"/>
+        </w:rPr>
+        <w:t>:</w:t>
+      </w:r>
+    </w:p>
+    <w:p>
+      <w:pPr>
+        <w:jc w:val="center"/>
+      </w:pPr>
+      <w:r>
+        <w:rPr>
+          <w:noProof/>
+        </w:rPr>
+        <w:lastRenderedPageBreak/>
+        <w:drawing>
+          <wp:inline distT="0" distB="0" distL="0" distR="0" wp14:anchorId="405BF89E" wp14:editId="57121718">
+            <wp:extent cx="2305050" cy="552450"/>
+            <wp:effectExtent l="0" t="0" r="0" b="0"/>
+            <wp:docPr id="3" name="图片 3"/>
+            <wp:cNvGraphicFramePr>
+              <a:graphicFrameLocks xmlns:a="http://schemas.openxmlformats.org/drawingml/2006/main" noChangeAspect="1"/>
+            </wp:cNvGraphicFramePr>
+            <a:graphic xmlns:a="http://schemas.openxmlformats.org/drawingml/2006/main">
+              <a:graphicData uri="http://schemas.openxmlformats.org/drawingml/2006/picture">
+                <pic:pic xmlns:pic="http://schemas.openxmlformats.org/drawingml/2006/picture">
+                  <pic:nvPicPr>
+                    <pic:cNvPr id="1" name=""/>
+                    <pic:cNvPicPr/>
+                  </pic:nvPicPr>
+                  <pic:blipFill>
+                    <a:blip r:embed="rId10"/>
+                    <a:stretch>
+                      <a:fillRect/>
+                    </a:stretch>
+                  </pic:blipFill>
+                  <pic:spPr>
+                    <a:xfrm>
+                      <a:off x="0" y="0"/>
+                      <a:ext cx="2305050" cy="552450"/>
+                    </a:xfrm>
+                    <a:prstGeom prst="rect">
+                      <a:avLst/>
+                    </a:prstGeom>
+                  </pic:spPr>
+                </pic:pic>
+              </a:graphicData>
+            </a:graphic>
+          </wp:inline>
+        </w:drawing>
+      </w:r>
+    </w:p>
+    <w:p>
+      <w:r>
+        <w:t>其中</w:t>
+      </w:r>
+      <w:r>
+        <w:t>, p(xi)</w:t>
+      </w:r>
+      <w:r>
+        <w:t>常认为是真值</w:t>
+      </w:r>
+      <w:r>
+        <w:t>(gt). q(xi)</w:t>
+      </w:r>
+      <w:r>
+        <w:t>认为是预测值</w:t>
+      </w:r>
+      <w:r>
+        <w:t>(prediction).</w:t>
+      </w:r>
+    </w:p>
+    <w:p>
+      <w:r>
+        <w:t>H(p,q)</w:t>
+      </w:r>
+      <w:r>
+        <w:t>衡量了真值和预测值之间的</w:t>
+      </w:r>
+      <w:r>
+        <w:t>”</w:t>
+      </w:r>
+      <w:r>
+        <w:t>差距</w:t>
+      </w:r>
+      <w:r>
+        <w:t>”.</w:t>
+      </w:r>
+    </w:p>
+    <w:p/>
+    <w:p>
+      <w:pPr>
+        <w:pStyle w:val="2"/>
+      </w:pPr>
+      <w:r>
+        <w:t xml:space="preserve">3.1 </w:t>
+      </w:r>
       <w:bookmarkStart w:id="0" w:name="_GoBack"/>
       <w:bookmarkEnd w:id="0"/>
+      <w:r>
+        <w:t>Softmax cross entropy</w:t>
+      </w:r>
+      <w:r>
+        <w:t xml:space="preserve"> </w:t>
+      </w:r>
+      <w:r>
+        <w:t>实例</w:t>
+      </w:r>
+    </w:p>
+    <w:p>
+      <w:r>
+        <w:t>比如预测值是</w:t>
+      </w:r>
+      <w:r>
+        <w:t>[0.1 0.15 0.05 0.6 0.1]</w:t>
+      </w:r>
+    </w:p>
+    <w:p>
+      <w:r>
+        <w:t>真值是</w:t>
+      </w:r>
+      <w:r>
+        <w:rPr>
+          <w:rFonts w:hint="eastAsia"/>
+        </w:rPr>
+        <w:t xml:space="preserve"> [</w:t>
+      </w:r>
+      <w:r>
+        <w:t xml:space="preserve"> 0 0 0 1 0]</w:t>
+      </w:r>
+    </w:p>
+    <w:p>
+      <w:r>
+        <w:t>则</w:t>
+      </w:r>
+      <w:r>
+        <w:t>H(p,q) = -log(0.6)</w:t>
+      </w:r>
+    </w:p>
+    <w:p>
+      <w:pPr>
+        <w:rPr>
+          <w:rFonts w:hint="eastAsia"/>
+        </w:rPr>
+      </w:pPr>
+      <w:r>
+        <w:t>该值衡量了</w:t>
+      </w:r>
+      <w:r>
+        <w:t>p</w:t>
+      </w:r>
+      <w:r>
+        <w:t>和</w:t>
+      </w:r>
+      <w:r>
+        <w:t>q</w:t>
+      </w:r>
+      <w:r>
+        <w:t>之间的差距</w:t>
+      </w:r>
+      <w:r>
+        <w:t>.</w:t>
+      </w:r>
+    </w:p>
+    <w:p>
+      <w:pPr>
+        <w:rPr>
+          <w:rFonts w:hint="eastAsia"/>
+        </w:rPr>
+      </w:pPr>
     </w:p>
     <w:sectPr>
       <w:pgSz w:w="11906" w:h="16838"/>
@@ -498,6 +789,103 @@
     </w:p>
   </w:footnote>
 </w:footnotes>
+</file>
+
+<file path=word/numbering.xml><?xml version="1.0" encoding="utf-8"?>
+<w:numbering xmlns:wpc="http://schemas.microsoft.com/office/word/2010/wordprocessingCanvas" xmlns:mc="http://schemas.openxmlformats.org/markup-compatibility/2006" xmlns:o="urn:schemas-microsoft-com:office:office" xmlns:r="http://schemas.openxmlformats.org/officeDocument/2006/relationships" xmlns:m="http://schemas.openxmlformats.org/officeDocument/2006/math" xmlns:v="urn:schemas-microsoft-com:vml" xmlns:wp14="http://schemas.microsoft.com/office/word/2010/wordprocessingDrawing" xmlns:wp="http://schemas.openxmlformats.org/drawingml/2006/wordprocessingDrawing" xmlns:w10="urn:schemas-microsoft-com:office:word" xmlns:w="http://schemas.openxmlformats.org/wordprocessingml/2006/main" xmlns:w14="http://schemas.microsoft.com/office/word/2010/wordml" xmlns:w15="http://schemas.microsoft.com/office/word/2012/wordml" xmlns:wpg="http://schemas.microsoft.com/office/word/2010/wordprocessingGroup" xmlns:wpi="http://schemas.microsoft.com/office/word/2010/wordprocessingInk" xmlns:wne="http://schemas.microsoft.com/office/word/2006/wordml" xmlns:wps="http://schemas.microsoft.com/office/word/2010/wordprocessingShape" mc:Ignorable="w14 w15 wp14">
+  <w:abstractNum w:abstractNumId="0" w15:restartNumberingAfterBreak="0">
+    <w:nsid w:val="42A73D89"/>
+    <w:multiLevelType w:val="hybridMultilevel"/>
+    <w:tmpl w:val="680AB0E2"/>
+    <w:lvl w:ilvl="0" w:tplc="7DC2ECE4">
+      <w:start w:val="1"/>
+      <w:numFmt w:val="decimal"/>
+      <w:lvlText w:val="%1."/>
+      <w:lvlJc w:val="left"/>
+      <w:pPr>
+        <w:ind w:left="360" w:hanging="360"/>
+      </w:pPr>
+      <w:rPr>
+        <w:rFonts w:hint="default"/>
+      </w:rPr>
+    </w:lvl>
+    <w:lvl w:ilvl="1" w:tplc="04090019" w:tentative="1">
+      <w:start w:val="1"/>
+      <w:numFmt w:val="lowerLetter"/>
+      <w:lvlText w:val="%2)"/>
+      <w:lvlJc w:val="left"/>
+      <w:pPr>
+        <w:ind w:left="840" w:hanging="420"/>
+      </w:pPr>
+    </w:lvl>
+    <w:lvl w:ilvl="2" w:tplc="0409001B" w:tentative="1">
+      <w:start w:val="1"/>
+      <w:numFmt w:val="lowerRoman"/>
+      <w:lvlText w:val="%3."/>
+      <w:lvlJc w:val="right"/>
+      <w:pPr>
+        <w:ind w:left="1260" w:hanging="420"/>
+      </w:pPr>
+    </w:lvl>
+    <w:lvl w:ilvl="3" w:tplc="0409000F" w:tentative="1">
+      <w:start w:val="1"/>
+      <w:numFmt w:val="decimal"/>
+      <w:lvlText w:val="%4."/>
+      <w:lvlJc w:val="left"/>
+      <w:pPr>
+        <w:ind w:left="1680" w:hanging="420"/>
+      </w:pPr>
+    </w:lvl>
+    <w:lvl w:ilvl="4" w:tplc="04090019" w:tentative="1">
+      <w:start w:val="1"/>
+      <w:numFmt w:val="lowerLetter"/>
+      <w:lvlText w:val="%5)"/>
+      <w:lvlJc w:val="left"/>
+      <w:pPr>
+        <w:ind w:left="2100" w:hanging="420"/>
+      </w:pPr>
+    </w:lvl>
+    <w:lvl w:ilvl="5" w:tplc="0409001B" w:tentative="1">
+      <w:start w:val="1"/>
+      <w:numFmt w:val="lowerRoman"/>
+      <w:lvlText w:val="%6."/>
+      <w:lvlJc w:val="right"/>
+      <w:pPr>
+        <w:ind w:left="2520" w:hanging="420"/>
+      </w:pPr>
+    </w:lvl>
+    <w:lvl w:ilvl="6" w:tplc="0409000F" w:tentative="1">
+      <w:start w:val="1"/>
+      <w:numFmt w:val="decimal"/>
+      <w:lvlText w:val="%7."/>
+      <w:lvlJc w:val="left"/>
+      <w:pPr>
+        <w:ind w:left="2940" w:hanging="420"/>
+      </w:pPr>
+    </w:lvl>
+    <w:lvl w:ilvl="7" w:tplc="04090019" w:tentative="1">
+      <w:start w:val="1"/>
+      <w:numFmt w:val="lowerLetter"/>
+      <w:lvlText w:val="%8)"/>
+      <w:lvlJc w:val="left"/>
+      <w:pPr>
+        <w:ind w:left="3360" w:hanging="420"/>
+      </w:pPr>
+    </w:lvl>
+    <w:lvl w:ilvl="8" w:tplc="0409001B" w:tentative="1">
+      <w:start w:val="1"/>
+      <w:numFmt w:val="lowerRoman"/>
+      <w:lvlText w:val="%9."/>
+      <w:lvlJc w:val="right"/>
+      <w:pPr>
+        <w:ind w:left="3780" w:hanging="420"/>
+      </w:pPr>
+    </w:lvl>
+  </w:abstractNum>
+  <w:num w:numId="1">
+    <w:abstractNumId w:val="0"/>
+  </w:num>
+</w:numbering>
 </file>
 
 <file path=word/styles.xml><?xml version="1.0" encoding="utf-8"?>
@@ -895,6 +1283,51 @@
       <w:jc w:val="both"/>
     </w:pPr>
   </w:style>
+  <w:style w:type="paragraph" w:styleId="1">
+    <w:name w:val="heading 1"/>
+    <w:basedOn w:val="a"/>
+    <w:next w:val="a"/>
+    <w:link w:val="1Char"/>
+    <w:uiPriority w:val="9"/>
+    <w:qFormat/>
+    <w:rsid w:val="006F48CA"/>
+    <w:pPr>
+      <w:keepNext/>
+      <w:keepLines/>
+      <w:spacing w:before="340" w:after="330" w:line="578" w:lineRule="auto"/>
+      <w:outlineLvl w:val="0"/>
+    </w:pPr>
+    <w:rPr>
+      <w:b/>
+      <w:bCs/>
+      <w:kern w:val="44"/>
+      <w:sz w:val="44"/>
+      <w:szCs w:val="44"/>
+    </w:rPr>
+  </w:style>
+  <w:style w:type="paragraph" w:styleId="2">
+    <w:name w:val="heading 2"/>
+    <w:basedOn w:val="a"/>
+    <w:next w:val="a"/>
+    <w:link w:val="2Char"/>
+    <w:uiPriority w:val="9"/>
+    <w:unhideWhenUsed/>
+    <w:qFormat/>
+    <w:rsid w:val="00D32DA3"/>
+    <w:pPr>
+      <w:keepNext/>
+      <w:keepLines/>
+      <w:spacing w:before="260" w:after="260" w:line="416" w:lineRule="auto"/>
+      <w:outlineLvl w:val="1"/>
+    </w:pPr>
+    <w:rPr>
+      <w:rFonts w:asciiTheme="majorHAnsi" w:eastAsiaTheme="majorEastAsia" w:hAnsiTheme="majorHAnsi" w:cstheme="majorBidi"/>
+      <w:b/>
+      <w:bCs/>
+      <w:sz w:val="32"/>
+      <w:szCs w:val="32"/>
+    </w:rPr>
+  </w:style>
   <w:style w:type="character" w:default="1" w:styleId="a0">
     <w:name w:val="Default Paragraph Font"/>
     <w:uiPriority w:val="1"/>
@@ -1059,6 +1492,44 @@
       <w:kern w:val="0"/>
       <w:sz w:val="24"/>
       <w:szCs w:val="24"/>
+    </w:rPr>
+  </w:style>
+  <w:style w:type="character" w:customStyle="1" w:styleId="1Char">
+    <w:name w:val="标题 1 Char"/>
+    <w:basedOn w:val="a0"/>
+    <w:link w:val="1"/>
+    <w:uiPriority w:val="9"/>
+    <w:rsid w:val="006F48CA"/>
+    <w:rPr>
+      <w:b/>
+      <w:bCs/>
+      <w:kern w:val="44"/>
+      <w:sz w:val="44"/>
+      <w:szCs w:val="44"/>
+    </w:rPr>
+  </w:style>
+  <w:style w:type="paragraph" w:styleId="a7">
+    <w:name w:val="List Paragraph"/>
+    <w:basedOn w:val="a"/>
+    <w:uiPriority w:val="34"/>
+    <w:qFormat/>
+    <w:rsid w:val="009A7C85"/>
+    <w:pPr>
+      <w:ind w:firstLineChars="200" w:firstLine="420"/>
+    </w:pPr>
+  </w:style>
+  <w:style w:type="character" w:customStyle="1" w:styleId="2Char">
+    <w:name w:val="标题 2 Char"/>
+    <w:basedOn w:val="a0"/>
+    <w:link w:val="2"/>
+    <w:uiPriority w:val="9"/>
+    <w:rsid w:val="00D32DA3"/>
+    <w:rPr>
+      <w:rFonts w:asciiTheme="majorHAnsi" w:eastAsiaTheme="majorEastAsia" w:hAnsiTheme="majorHAnsi" w:cstheme="majorBidi"/>
+      <w:b/>
+      <w:bCs/>
+      <w:sz w:val="32"/>
+      <w:szCs w:val="32"/>
     </w:rPr>
   </w:style>
 </w:styles>

</xml_diff>